<commit_message>
Update Association Website detail design.docx
</commit_message>
<xml_diff>
--- a/Association Website detail design.docx
+++ b/Association Website detail design.docx
@@ -263,7 +263,7 @@
     <w:p/>
     <w:p>
       <w:pPr>
-        <w:pStyle w:val="8"/>
+        <w:pStyle w:val="9"/>
         <w:rPr>
           <w:rFonts w:asciiTheme="majorBidi" w:hAnsiTheme="majorBidi"/>
         </w:rPr>
@@ -285,57 +285,23 @@
     </w:p>
     <w:p>
       <w:pPr>
+        <w:jc w:val="both"/>
         <w:rPr>
           <w:rFonts w:hint="eastAsia"/>
           <w:lang w:val="en-US" w:eastAsia="zh-CN"/>
         </w:rPr>
       </w:pPr>
+      <w:bookmarkStart w:id="1" w:name="OLE_LINK2"/>
       <w:r>
         <w:rPr>
           <w:rFonts w:hint="eastAsia"/>
-          <w:lang w:val="en-US" w:eastAsia="zh-CN"/>
-        </w:rPr>
-        <w:t>项目描述</w:t>
-      </w:r>
-    </w:p>
-    <w:p>
-      <w:pPr>
-        <w:rPr>
-          <w:rFonts w:hint="eastAsia"/>
-          <w:lang w:val="en-US" w:eastAsia="zh-CN"/>
-        </w:rPr>
-      </w:pPr>
-    </w:p>
-    <w:p>
-      <w:pPr>
-        <w:rPr>
-          <w:rFonts w:hint="eastAsia"/>
-          <w:lang w:val="en-US" w:eastAsia="zh-CN"/>
-        </w:rPr>
-      </w:pPr>
-      <w:r>
-        <w:rPr>
-          <w:rFonts w:hint="eastAsia"/>
-          <w:lang w:val="en-US" w:eastAsia="zh-CN"/>
-        </w:rPr>
-        <w:t>客户要求描述</w:t>
-      </w:r>
-    </w:p>
-    <w:p>
-      <w:pPr>
-        <w:rPr>
-          <w:rFonts w:hint="eastAsia"/>
-          <w:lang w:val="en-US" w:eastAsia="zh-CN"/>
-        </w:rPr>
-      </w:pPr>
-    </w:p>
-    <w:p>
-      <w:pPr>
-        <w:rPr>
-          <w:rFonts w:hint="eastAsia"/>
-          <w:lang w:val="en-US" w:eastAsia="zh-CN"/>
-        </w:rPr>
-      </w:pPr>
+          <w:sz w:val="28"/>
+          <w:szCs w:val="28"/>
+          <w:lang w:val="en-US" w:eastAsia="zh-CN"/>
+        </w:rPr>
+        <w:t>The website mainly introduces the Guangxi Association and shows recent developments and news releases.</w:t>
+      </w:r>
+      <w:bookmarkEnd w:id="1"/>
     </w:p>
     <w:p>
       <w:pPr>
@@ -350,7 +316,7 @@
           </w14:textFill>
         </w:rPr>
       </w:pPr>
-      <w:bookmarkStart w:id="1" w:name="_Toc104794251"/>
+      <w:bookmarkStart w:id="2" w:name="_Toc104794251"/>
       <w:r>
         <w:rPr>
           <w:rFonts w:asciiTheme="majorBidi" w:hAnsiTheme="majorBidi"/>
@@ -363,15 +329,104 @@
         </w:rPr>
         <w:t>Online repositories</w:t>
       </w:r>
-      <w:bookmarkEnd w:id="1"/>
-    </w:p>
-    <w:p>
-      <w:pPr>
+      <w:bookmarkEnd w:id="2"/>
+    </w:p>
+    <w:p>
+      <w:pPr>
+        <w:jc w:val="both"/>
+        <w:rPr>
+          <w:rFonts w:hint="eastAsia"/>
+          <w:sz w:val="28"/>
+          <w:szCs w:val="28"/>
+          <w:lang w:val="en-US" w:eastAsia="zh-CN"/>
+        </w:rPr>
+      </w:pPr>
+      <w:r>
+        <w:rPr>
+          <w:rFonts w:hint="eastAsia"/>
+          <w:sz w:val="28"/>
+          <w:szCs w:val="28"/>
+          <w:lang w:val="en-US" w:eastAsia="zh-CN"/>
+        </w:rPr>
+        <w:t>GitHub is going to be our Control Version System CVS.</w:t>
+      </w:r>
+    </w:p>
+    <w:p>
+      <w:pPr>
+        <w:jc w:val="both"/>
         <w:rPr>
           <w:rFonts w:hint="default"/>
-          <w:lang w:val="en-US" w:eastAsia="zh-CN"/>
-        </w:rPr>
-      </w:pPr>
+          <w:sz w:val="28"/>
+          <w:szCs w:val="28"/>
+          <w:lang w:val="en-US" w:eastAsia="zh-CN"/>
+        </w:rPr>
+      </w:pPr>
+      <w:r>
+        <w:rPr>
+          <w:rFonts w:hint="eastAsia"/>
+          <w:sz w:val="28"/>
+          <w:szCs w:val="28"/>
+          <w:lang w:val="en-US" w:eastAsia="zh-CN"/>
+        </w:rPr>
+        <w:t>A unified repository was created and includes all team members.</w:t>
+      </w:r>
+    </w:p>
+    <w:p>
+      <w:pPr>
+        <w:jc w:val="both"/>
+        <w:rPr>
+          <w:rFonts w:hint="default"/>
+          <w:sz w:val="28"/>
+          <w:szCs w:val="28"/>
+          <w:lang w:val="en-US" w:eastAsia="zh-CN"/>
+        </w:rPr>
+      </w:pPr>
+      <w:r>
+        <w:rPr>
+          <w:rFonts w:hint="default"/>
+          <w:sz w:val="28"/>
+          <w:szCs w:val="28"/>
+          <w:lang w:val="en-US" w:eastAsia="zh-CN"/>
+        </w:rPr>
+        <w:fldChar w:fldCharType="begin"/>
+      </w:r>
+      <w:r>
+        <w:rPr>
+          <w:rFonts w:hint="default"/>
+          <w:sz w:val="28"/>
+          <w:szCs w:val="28"/>
+          <w:lang w:val="en-US" w:eastAsia="zh-CN"/>
+        </w:rPr>
+        <w:instrText xml:space="preserve"> HYPERLINK "https://github.com/liangjianquan82/Guangxitongxianghui-web" </w:instrText>
+      </w:r>
+      <w:r>
+        <w:rPr>
+          <w:rFonts w:hint="default"/>
+          <w:sz w:val="28"/>
+          <w:szCs w:val="28"/>
+          <w:lang w:val="en-US" w:eastAsia="zh-CN"/>
+        </w:rPr>
+        <w:fldChar w:fldCharType="separate"/>
+      </w:r>
+      <w:r>
+        <w:rPr>
+          <w:rStyle w:val="8"/>
+          <w:rFonts w:hint="default"/>
+          <w:sz w:val="28"/>
+          <w:szCs w:val="28"/>
+          <w:lang w:val="en-US" w:eastAsia="zh-CN"/>
+        </w:rPr>
+        <w:t>https://github.com/liangjianquan82/Guangxitongxianghui-web</w:t>
+      </w:r>
+      <w:r>
+        <w:rPr>
+          <w:rFonts w:hint="default"/>
+          <w:sz w:val="28"/>
+          <w:szCs w:val="28"/>
+          <w:lang w:val="en-US" w:eastAsia="zh-CN"/>
+        </w:rPr>
+        <w:fldChar w:fldCharType="end"/>
+      </w:r>
     </w:p>
     <w:p>
       <w:pPr>
@@ -394,7 +449,7 @@
           </w14:textFill>
         </w:rPr>
       </w:pPr>
-      <w:bookmarkStart w:id="2" w:name="_Toc104794252"/>
+      <w:bookmarkStart w:id="3" w:name="_Toc104794252"/>
       <w:r>
         <w:rPr>
           <w:rFonts w:asciiTheme="majorBidi" w:hAnsiTheme="majorBidi"/>
@@ -407,7 +462,7 @@
         </w:rPr>
         <w:t>Communications strategy</w:t>
       </w:r>
-      <w:bookmarkEnd w:id="2"/>
+      <w:bookmarkEnd w:id="3"/>
     </w:p>
     <w:p>
       <w:pPr>
@@ -419,19 +474,23 @@
     </w:p>
     <w:p>
       <w:pPr>
-        <w:rPr>
-          <w:rFonts w:hint="default"/>
-          <w:lang w:val="en-US" w:eastAsia="zh-CN"/>
-        </w:rPr>
-      </w:pPr>
-    </w:p>
-    <w:p>
-      <w:pPr>
-        <w:rPr>
-          <w:rFonts w:hint="default"/>
-          <w:lang w:val="en-US" w:eastAsia="zh-CN"/>
-        </w:rPr>
-      </w:pPr>
+        <w:jc w:val="both"/>
+        <w:rPr>
+          <w:rFonts w:hint="eastAsia"/>
+          <w:sz w:val="28"/>
+          <w:szCs w:val="28"/>
+          <w:lang w:val="en-US" w:eastAsia="zh-CN"/>
+        </w:rPr>
+      </w:pPr>
+      <w:r>
+        <w:rPr>
+          <w:rFonts w:hint="eastAsia"/>
+          <w:sz w:val="28"/>
+          <w:szCs w:val="28"/>
+          <w:lang w:val="en-US" w:eastAsia="zh-CN"/>
+        </w:rPr>
+        <w:t>Zoom is used for regular meetings. A WeChat Group was created to exchange text messages.</w:t>
+      </w:r>
     </w:p>
     <w:p>
       <w:pPr>
@@ -446,7 +505,7 @@
           </w14:textFill>
         </w:rPr>
       </w:pPr>
-      <w:bookmarkStart w:id="3" w:name="_Toc104794254"/>
+      <w:bookmarkStart w:id="4" w:name="_Toc104794254"/>
       <w:r>
         <w:rPr>
           <w:rFonts w:asciiTheme="majorBidi" w:hAnsiTheme="majorBidi"/>
@@ -459,7 +518,73 @@
         </w:rPr>
         <w:t>Areas of responsibility</w:t>
       </w:r>
-      <w:bookmarkEnd w:id="3"/>
+      <w:bookmarkEnd w:id="4"/>
+    </w:p>
+    <w:p>
+      <w:pPr>
+        <w:jc w:val="both"/>
+        <w:rPr>
+          <w:rFonts w:hint="eastAsia"/>
+          <w:b/>
+          <w:bCs/>
+          <w:sz w:val="28"/>
+          <w:szCs w:val="28"/>
+          <w:lang w:val="en-US" w:eastAsia="zh-CN"/>
+        </w:rPr>
+      </w:pPr>
+      <w:r>
+        <w:rPr>
+          <w:rFonts w:hint="eastAsia"/>
+          <w:b/>
+          <w:bCs/>
+          <w:sz w:val="28"/>
+          <w:szCs w:val="28"/>
+          <w:lang w:val="en-US" w:eastAsia="zh-CN"/>
+        </w:rPr>
+        <w:t>The team</w:t>
+      </w:r>
+    </w:p>
+    <w:p>
+      <w:pPr>
+        <w:jc w:val="both"/>
+        <w:rPr>
+          <w:rFonts w:hint="eastAsia"/>
+          <w:sz w:val="28"/>
+          <w:szCs w:val="28"/>
+          <w:lang w:val="en-US" w:eastAsia="zh-CN"/>
+        </w:rPr>
+      </w:pPr>
+      <w:bookmarkStart w:id="5" w:name="OLE_LINK1"/>
+      <w:r>
+        <w:rPr>
+          <w:rFonts w:hint="eastAsia"/>
+          <w:sz w:val="28"/>
+          <w:szCs w:val="28"/>
+          <w:lang w:val="en-US" w:eastAsia="zh-CN"/>
+        </w:rPr>
+        <w:t>Ruyuan Fan</w:t>
+      </w:r>
+      <w:bookmarkEnd w:id="5"/>
+    </w:p>
+    <w:p>
+      <w:pPr>
+        <w:jc w:val="both"/>
+        <w:rPr>
+          <w:rFonts w:hint="default"/>
+          <w:sz w:val="28"/>
+          <w:szCs w:val="28"/>
+          <w:lang w:val="en-US" w:eastAsia="zh-CN"/>
+        </w:rPr>
+      </w:pPr>
+      <w:r>
+        <w:rPr>
+          <w:rFonts w:hint="eastAsia"/>
+          <w:sz w:val="28"/>
+          <w:szCs w:val="28"/>
+          <w:lang w:val="en-US" w:eastAsia="zh-CN"/>
+        </w:rPr>
+        <w:t xml:space="preserve">Jianquan Liang </w:t>
+      </w:r>
     </w:p>
     <w:p>
       <w:pPr>
@@ -473,36 +598,55 @@
           </w14:textFill>
         </w:rPr>
       </w:pPr>
-      <w:r>
-        <w:rPr>
-          <w:color w:val="000000" w:themeColor="text1"/>
-          <w:shd w:val="clear" w:color="auto" w:fill="FAF9F8"/>
-          <w14:textFill>
-            <w14:solidFill>
-              <w14:schemeClr w14:val="tx1"/>
-            </w14:solidFill>
-          </w14:textFill>
-        </w:rPr>
-        <w:t>The team</w:t>
-      </w:r>
-    </w:p>
-    <w:p>
-      <w:pPr>
-        <w:rPr>
-          <w:color w:val="000000" w:themeColor="text1"/>
-          <w:shd w:val="clear" w:color="auto" w:fill="FAF9F8"/>
-          <w14:textFill>
-            <w14:solidFill>
-              <w14:schemeClr w14:val="tx1"/>
-            </w14:solidFill>
-          </w14:textFill>
-        </w:rPr>
-      </w:pPr>
-    </w:p>
-    <w:p>
-      <w:pPr>
-        <w:rPr>
-          <w:rStyle w:val="9"/>
+    </w:p>
+    <w:p>
+      <w:pPr>
+        <w:jc w:val="both"/>
+        <w:rPr>
+          <w:rFonts w:hint="eastAsia"/>
+          <w:b/>
+          <w:bCs/>
+          <w:sz w:val="28"/>
+          <w:szCs w:val="28"/>
+          <w:lang w:val="en-US" w:eastAsia="zh-CN"/>
+        </w:rPr>
+      </w:pPr>
+      <w:r>
+        <w:rPr>
+          <w:rFonts w:hint="eastAsia"/>
+          <w:b/>
+          <w:bCs/>
+          <w:sz w:val="28"/>
+          <w:szCs w:val="28"/>
+          <w:lang w:val="en-US" w:eastAsia="zh-CN"/>
+        </w:rPr>
+        <w:t>Client contact</w:t>
+      </w:r>
+    </w:p>
+    <w:p>
+      <w:pPr>
+        <w:jc w:val="both"/>
+        <w:rPr>
+          <w:rFonts w:hint="default"/>
+          <w:sz w:val="28"/>
+          <w:szCs w:val="28"/>
+          <w:lang w:val="en-US" w:eastAsia="zh-CN"/>
+        </w:rPr>
+      </w:pPr>
+      <w:r>
+        <w:rPr>
+          <w:rFonts w:hint="eastAsia"/>
+          <w:sz w:val="28"/>
+          <w:szCs w:val="28"/>
+          <w:lang w:val="en-US" w:eastAsia="zh-CN"/>
+        </w:rPr>
+        <w:t>the primary client contact : Ruyuan Fan</w:t>
+      </w:r>
+    </w:p>
+    <w:p>
+      <w:pPr>
+        <w:rPr>
+          <w:rStyle w:val="10"/>
           <w:color w:val="000000" w:themeColor="text1"/>
           <w14:textFill>
             <w14:solidFill>
@@ -511,31 +655,52 @@
           </w14:textFill>
         </w:rPr>
       </w:pPr>
-      <w:r>
-        <w:rPr>
-          <w:rStyle w:val="9"/>
-          <w:color w:val="000000" w:themeColor="text1"/>
-          <w14:textFill>
-            <w14:solidFill>
-              <w14:schemeClr w14:val="tx1"/>
-            </w14:solidFill>
-          </w14:textFill>
-        </w:rPr>
-        <w:t>Client contact</w:t>
-      </w:r>
-    </w:p>
-    <w:p>
-      <w:pPr>
-        <w:rPr>
-          <w:rStyle w:val="9"/>
-          <w:color w:val="000000" w:themeColor="text1"/>
-          <w14:textFill>
-            <w14:solidFill>
-              <w14:schemeClr w14:val="tx1"/>
-            </w14:solidFill>
-          </w14:textFill>
-        </w:rPr>
-      </w:pPr>
+    </w:p>
+    <w:p>
+      <w:pPr>
+        <w:jc w:val="both"/>
+        <w:rPr>
+          <w:rFonts w:hint="eastAsia"/>
+          <w:b/>
+          <w:bCs/>
+          <w:sz w:val="28"/>
+          <w:szCs w:val="28"/>
+          <w:lang w:val="en-US" w:eastAsia="zh-CN"/>
+        </w:rPr>
+      </w:pPr>
+      <w:bookmarkStart w:id="6" w:name="_Toc104794257"/>
+      <w:r>
+        <w:rPr>
+          <w:rFonts w:hint="eastAsia"/>
+          <w:b/>
+          <w:bCs/>
+          <w:sz w:val="28"/>
+          <w:szCs w:val="28"/>
+          <w:lang w:val="en-US" w:eastAsia="zh-CN"/>
+        </w:rPr>
+        <w:t>Reports</w:t>
+      </w:r>
+      <w:bookmarkEnd w:id="6"/>
+    </w:p>
+    <w:p>
+      <w:pPr>
+        <w:jc w:val="both"/>
+        <w:rPr>
+          <w:rFonts w:hint="default"/>
+          <w:sz w:val="28"/>
+          <w:szCs w:val="28"/>
+          <w:lang w:val="en-US" w:eastAsia="zh-CN"/>
+        </w:rPr>
+      </w:pPr>
+      <w:r>
+        <w:rPr>
+          <w:rFonts w:hint="eastAsia"/>
+          <w:sz w:val="28"/>
+          <w:szCs w:val="28"/>
+          <w:lang w:val="en-US" w:eastAsia="zh-CN"/>
+        </w:rPr>
+        <w:t>Documents and Meeting Minutes:Jianquan Liang</w:t>
+      </w:r>
     </w:p>
     <w:p>
       <w:pPr>
@@ -551,38 +716,33 @@
           </w14:textFill>
         </w:rPr>
       </w:pPr>
-      <w:bookmarkStart w:id="4" w:name="_Toc104794257"/>
-      <w:r>
-        <w:rPr>
-          <w:rFonts w:asciiTheme="majorBidi" w:hAnsiTheme="majorBidi"/>
-          <w:b w:val="0"/>
-          <w:bCs w:val="0"/>
-          <w:color w:val="000000" w:themeColor="text1"/>
-          <w14:textFill>
-            <w14:solidFill>
-              <w14:schemeClr w14:val="tx1"/>
-            </w14:solidFill>
-          </w14:textFill>
-        </w:rPr>
-        <w:t>Reports</w:t>
-      </w:r>
-      <w:bookmarkEnd w:id="4"/>
-    </w:p>
-    <w:p>
-      <w:pPr>
-        <w:rPr>
-          <w:rFonts w:asciiTheme="majorBidi" w:hAnsiTheme="majorBidi"/>
-          <w:b w:val="0"/>
-          <w:bCs w:val="0"/>
-          <w:color w:val="000000" w:themeColor="text1"/>
-          <w14:textFill>
-            <w14:solidFill>
-              <w14:schemeClr w14:val="tx1"/>
-            </w14:solidFill>
-          </w14:textFill>
-        </w:rPr>
-      </w:pPr>
-    </w:p>
+    </w:p>
+    <w:p>
+      <w:pPr>
+        <w:jc w:val="both"/>
+        <w:rPr>
+          <w:rFonts w:hint="eastAsia"/>
+          <w:b/>
+          <w:bCs/>
+          <w:sz w:val="28"/>
+          <w:szCs w:val="28"/>
+          <w:lang w:val="en-US" w:eastAsia="zh-CN"/>
+        </w:rPr>
+      </w:pPr>
+      <w:bookmarkStart w:id="10" w:name="_GoBack"/>
+      <w:r>
+        <w:rPr>
+          <w:rFonts w:hint="eastAsia"/>
+          <w:b/>
+          <w:bCs/>
+          <w:sz w:val="28"/>
+          <w:szCs w:val="28"/>
+          <w:lang w:val="en-US" w:eastAsia="zh-CN"/>
+        </w:rPr>
+        <w:t>Notetaker</w:t>
+      </w:r>
+    </w:p>
+    <w:bookmarkEnd w:id="10"/>
     <w:p>
       <w:pPr>
         <w:rPr>
@@ -596,33 +756,6 @@
           </w14:textFill>
         </w:rPr>
       </w:pPr>
-      <w:r>
-        <w:rPr>
-          <w:b/>
-          <w:bCs/>
-          <w:color w:val="000000" w:themeColor="text1"/>
-          <w14:textFill>
-            <w14:solidFill>
-              <w14:schemeClr w14:val="tx1"/>
-            </w14:solidFill>
-          </w14:textFill>
-        </w:rPr>
-        <w:t>Notetaker</w:t>
-      </w:r>
-    </w:p>
-    <w:p>
-      <w:pPr>
-        <w:rPr>
-          <w:b/>
-          <w:bCs/>
-          <w:color w:val="000000" w:themeColor="text1"/>
-          <w14:textFill>
-            <w14:solidFill>
-              <w14:schemeClr w14:val="tx1"/>
-            </w14:solidFill>
-          </w14:textFill>
-        </w:rPr>
-      </w:pPr>
     </w:p>
     <w:p>
       <w:pPr>
@@ -637,7 +770,7 @@
           </w14:textFill>
         </w:rPr>
       </w:pPr>
-      <w:bookmarkStart w:id="5" w:name="_Toc104794258"/>
+      <w:bookmarkStart w:id="7" w:name="_Toc104794258"/>
       <w:r>
         <w:rPr>
           <w:rFonts w:asciiTheme="majorBidi" w:hAnsiTheme="majorBidi"/>
@@ -650,7 +783,7 @@
         </w:rPr>
         <w:t>Contact information</w:t>
       </w:r>
-      <w:bookmarkEnd w:id="5"/>
+      <w:bookmarkEnd w:id="7"/>
     </w:p>
     <w:p>
       <w:pPr>
@@ -699,6 +832,12 @@
             <w:insideH w:val="single" w:color="auto" w:sz="4" w:space="0"/>
             <w:insideV w:val="single" w:color="auto" w:sz="4" w:space="0"/>
           </w:tblBorders>
+          <w:tblCellMar>
+            <w:top w:w="0" w:type="dxa"/>
+            <w:left w:w="108" w:type="dxa"/>
+            <w:bottom w:w="0" w:type="dxa"/>
+            <w:right w:w="108" w:type="dxa"/>
+          </w:tblCellMar>
         </w:tblPrEx>
         <w:trPr>
           <w:trHeight w:val="584" w:hRule="atLeast"/>
@@ -710,7 +849,7 @@
           </w:tcPr>
           <w:p>
             <w:pPr>
-              <w:pStyle w:val="10"/>
+              <w:pStyle w:val="11"/>
               <w:ind w:left="0"/>
               <w:jc w:val="center"/>
               <w:rPr>
@@ -783,7 +922,7 @@
           </w:tcPr>
           <w:p>
             <w:pPr>
-              <w:pStyle w:val="10"/>
+              <w:pStyle w:val="11"/>
               <w:ind w:left="0"/>
               <w:jc w:val="center"/>
               <w:rPr>
@@ -876,7 +1015,7 @@
           </w:tcPr>
           <w:p>
             <w:pPr>
-              <w:pStyle w:val="10"/>
+              <w:pStyle w:val="11"/>
               <w:ind w:left="0"/>
               <w:rPr>
                 <w:rFonts w:cstheme="majorBidi"/>
@@ -891,6 +1030,20 @@
             </w:pPr>
             <w:r>
               <w:rPr>
+                <w:rFonts w:hint="eastAsia" w:cstheme="majorBidi"/>
+                <w:color w:val="000000" w:themeColor="text1"/>
+                <w:shd w:val="clear" w:color="auto" w:fill="FAF9F8"/>
+                <w:lang w:val="en-US" w:eastAsia="zh-CN"/>
+                <w14:textFill>
+                  <w14:solidFill>
+                    <w14:schemeClr w14:val="tx1"/>
+                  </w14:solidFill>
+                </w14:textFill>
+              </w:rPr>
+              <w:t>ruyuanfan</w:t>
+            </w:r>
+            <w:r>
+              <w:rPr>
                 <w:rFonts w:cstheme="majorBidi"/>
                 <w:color w:val="000000" w:themeColor="text1"/>
                 <w:shd w:val="clear" w:color="auto" w:fill="FAF9F8"/>
@@ -900,7 +1053,7 @@
                   </w14:solidFill>
                 </w14:textFill>
               </w:rPr>
-              <w:t xml:space="preserve">albrechtartemy@gmail.com </w:t>
+              <w:t xml:space="preserve">@gmail.com </w:t>
             </w:r>
           </w:p>
         </w:tc>
@@ -910,13 +1063,14 @@
           </w:tcPr>
           <w:p>
             <w:pPr>
-              <w:pStyle w:val="10"/>
+              <w:pStyle w:val="11"/>
               <w:ind w:left="0"/>
               <w:jc w:val="center"/>
               <w:rPr>
-                <w:rFonts w:cstheme="majorBidi"/>
+                <w:rFonts w:hint="default" w:eastAsiaTheme="minorEastAsia" w:cstheme="majorBidi"/>
                 <w:color w:val="000000" w:themeColor="text1"/>
                 <w:shd w:val="clear" w:color="auto" w:fill="FAF9F8"/>
+                <w:lang w:val="en-US" w:eastAsia="zh-CN"/>
                 <w14:textFill>
                   <w14:solidFill>
                     <w14:schemeClr w14:val="tx1"/>
@@ -926,16 +1080,17 @@
             </w:pPr>
             <w:r>
               <w:rPr>
-                <w:rFonts w:cstheme="majorBidi"/>
+                <w:rFonts w:hint="eastAsia" w:cstheme="majorBidi"/>
                 <w:color w:val="000000" w:themeColor="text1"/>
                 <w:shd w:val="clear" w:color="auto" w:fill="FAF9F8"/>
+                <w:lang w:val="en-US" w:eastAsia="zh-CN"/>
                 <w14:textFill>
                   <w14:solidFill>
                     <w14:schemeClr w14:val="tx1"/>
                   </w14:solidFill>
                 </w14:textFill>
               </w:rPr>
-              <w:t>647-225-6494</w:t>
+              <w:t>438-888-6306</w:t>
             </w:r>
           </w:p>
         </w:tc>
@@ -966,7 +1121,7 @@
           </w:tcPr>
           <w:p>
             <w:pPr>
-              <w:pStyle w:val="10"/>
+              <w:pStyle w:val="11"/>
               <w:ind w:left="0"/>
               <w:rPr>
                 <w:rFonts w:cstheme="majorBidi"/>
@@ -990,7 +1145,7 @@
                   </w14:solidFill>
                 </w14:textFill>
               </w:rPr>
-              <w:t>hazar.snoussi@gmail.com</w:t>
+              <w:t>liangjianquan82@gmail.com</w:t>
             </w:r>
           </w:p>
         </w:tc>
@@ -1000,7 +1155,7 @@
           </w:tcPr>
           <w:p>
             <w:pPr>
-              <w:pStyle w:val="10"/>
+              <w:pStyle w:val="11"/>
               <w:ind w:left="0"/>
               <w:jc w:val="center"/>
               <w:rPr>
@@ -1025,186 +1180,6 @@
                   </w14:solidFill>
                 </w14:textFill>
               </w:rPr>
-              <w:t>514-243-0864</w:t>
-            </w:r>
-          </w:p>
-        </w:tc>
-      </w:tr>
-      <w:tr>
-        <w:tblPrEx>
-          <w:tblBorders>
-            <w:top w:val="single" w:color="auto" w:sz="4" w:space="0"/>
-            <w:left w:val="single" w:color="auto" w:sz="4" w:space="0"/>
-            <w:bottom w:val="single" w:color="auto" w:sz="4" w:space="0"/>
-            <w:right w:val="single" w:color="auto" w:sz="4" w:space="0"/>
-            <w:insideH w:val="single" w:color="auto" w:sz="4" w:space="0"/>
-            <w:insideV w:val="single" w:color="auto" w:sz="4" w:space="0"/>
-          </w:tblBorders>
-          <w:tblCellMar>
-            <w:top w:w="0" w:type="dxa"/>
-            <w:left w:w="108" w:type="dxa"/>
-            <w:bottom w:w="0" w:type="dxa"/>
-            <w:right w:w="108" w:type="dxa"/>
-          </w:tblCellMar>
-        </w:tblPrEx>
-        <w:trPr>
-          <w:jc w:val="center"/>
-        </w:trPr>
-        <w:tc>
-          <w:tcPr>
-            <w:tcW w:w="3348" w:type="dxa"/>
-          </w:tcPr>
-          <w:p>
-            <w:pPr>
-              <w:pStyle w:val="10"/>
-              <w:ind w:left="0"/>
-              <w:rPr>
-                <w:rFonts w:cstheme="majorBidi"/>
-                <w:color w:val="000000" w:themeColor="text1"/>
-                <w:shd w:val="clear" w:color="auto" w:fill="FAF9F8"/>
-                <w14:textFill>
-                  <w14:solidFill>
-                    <w14:schemeClr w14:val="tx1"/>
-                  </w14:solidFill>
-                </w14:textFill>
-              </w:rPr>
-            </w:pPr>
-            <w:r>
-              <w:rPr>
-                <w:rFonts w:cstheme="majorBidi"/>
-                <w:color w:val="000000" w:themeColor="text1"/>
-                <w:shd w:val="clear" w:color="auto" w:fill="FAF9F8"/>
-                <w14:textFill>
-                  <w14:solidFill>
-                    <w14:schemeClr w14:val="tx1"/>
-                  </w14:solidFill>
-                </w14:textFill>
-              </w:rPr>
-              <w:t>girgis.abram@gmail.com</w:t>
-            </w:r>
-          </w:p>
-        </w:tc>
-        <w:tc>
-          <w:tcPr>
-            <w:tcW w:w="3150" w:type="dxa"/>
-          </w:tcPr>
-          <w:p>
-            <w:pPr>
-              <w:pStyle w:val="10"/>
-              <w:ind w:left="0"/>
-              <w:jc w:val="center"/>
-              <w:rPr>
-                <w:rFonts w:cstheme="majorBidi"/>
-                <w:color w:val="000000" w:themeColor="text1"/>
-                <w:shd w:val="clear" w:color="auto" w:fill="FAF9F8"/>
-                <w14:textFill>
-                  <w14:solidFill>
-                    <w14:schemeClr w14:val="tx1"/>
-                  </w14:solidFill>
-                </w14:textFill>
-              </w:rPr>
-            </w:pPr>
-            <w:r>
-              <w:rPr>
-                <w:rFonts w:cstheme="majorBidi"/>
-                <w:color w:val="000000" w:themeColor="text1"/>
-                <w:shd w:val="clear" w:color="auto" w:fill="FAF9F8"/>
-                <w14:textFill>
-                  <w14:solidFill>
-                    <w14:schemeClr w14:val="tx1"/>
-                  </w14:solidFill>
-                </w14:textFill>
-              </w:rPr>
-              <w:t>418-490-0691</w:t>
-            </w:r>
-          </w:p>
-        </w:tc>
-      </w:tr>
-      <w:tr>
-        <w:tblPrEx>
-          <w:tblBorders>
-            <w:top w:val="single" w:color="auto" w:sz="4" w:space="0"/>
-            <w:left w:val="single" w:color="auto" w:sz="4" w:space="0"/>
-            <w:bottom w:val="single" w:color="auto" w:sz="4" w:space="0"/>
-            <w:right w:val="single" w:color="auto" w:sz="4" w:space="0"/>
-            <w:insideH w:val="single" w:color="auto" w:sz="4" w:space="0"/>
-            <w:insideV w:val="single" w:color="auto" w:sz="4" w:space="0"/>
-          </w:tblBorders>
-          <w:tblCellMar>
-            <w:top w:w="0" w:type="dxa"/>
-            <w:left w:w="108" w:type="dxa"/>
-            <w:bottom w:w="0" w:type="dxa"/>
-            <w:right w:w="108" w:type="dxa"/>
-          </w:tblCellMar>
-        </w:tblPrEx>
-        <w:trPr>
-          <w:jc w:val="center"/>
-        </w:trPr>
-        <w:tc>
-          <w:tcPr>
-            <w:tcW w:w="3348" w:type="dxa"/>
-          </w:tcPr>
-          <w:p>
-            <w:pPr>
-              <w:pStyle w:val="10"/>
-              <w:ind w:left="0"/>
-              <w:rPr>
-                <w:rFonts w:cstheme="majorBidi"/>
-                <w:color w:val="000000" w:themeColor="text1"/>
-                <w:shd w:val="clear" w:color="auto" w:fill="FAF9F8"/>
-                <w14:textFill>
-                  <w14:solidFill>
-                    <w14:schemeClr w14:val="tx1"/>
-                  </w14:solidFill>
-                </w14:textFill>
-              </w:rPr>
-            </w:pPr>
-            <w:r>
-              <w:rPr>
-                <w:rFonts w:cstheme="majorBidi"/>
-                <w:color w:val="000000" w:themeColor="text1"/>
-                <w:shd w:val="clear" w:color="auto" w:fill="FAF9F8"/>
-                <w14:textFill>
-                  <w14:solidFill>
-                    <w14:schemeClr w14:val="tx1"/>
-                  </w14:solidFill>
-                </w14:textFill>
-              </w:rPr>
-              <w:t>liangjianquan82@gmail.com</w:t>
-            </w:r>
-          </w:p>
-        </w:tc>
-        <w:tc>
-          <w:tcPr>
-            <w:tcW w:w="3150" w:type="dxa"/>
-          </w:tcPr>
-          <w:p>
-            <w:pPr>
-              <w:pStyle w:val="10"/>
-              <w:ind w:left="0"/>
-              <w:jc w:val="center"/>
-              <w:rPr>
-                <w:rFonts w:cstheme="majorBidi"/>
-                <w:color w:val="000000" w:themeColor="text1"/>
-                <w:shd w:val="clear" w:color="auto" w:fill="FAF9F8"/>
-                <w14:textFill>
-                  <w14:solidFill>
-                    <w14:schemeClr w14:val="tx1"/>
-                  </w14:solidFill>
-                </w14:textFill>
-              </w:rPr>
-            </w:pPr>
-            <w:r>
-              <w:rPr>
-                <w:rFonts w:cstheme="majorBidi"/>
-                <w:color w:val="000000" w:themeColor="text1"/>
-                <w:shd w:val="clear" w:color="auto" w:fill="FAF9F8"/>
-                <w14:textFill>
-                  <w14:solidFill>
-                    <w14:schemeClr w14:val="tx1"/>
-                  </w14:solidFill>
-                </w14:textFill>
-              </w:rPr>
               <w:t>438-728-3606</w:t>
             </w:r>
           </w:p>
@@ -1256,7 +1231,7 @@
           </w14:textFill>
         </w:rPr>
       </w:pPr>
-      <w:bookmarkStart w:id="6" w:name="_Toc104794259"/>
+      <w:bookmarkStart w:id="8" w:name="_Toc104794259"/>
       <w:r>
         <w:rPr>
           <w:rFonts w:asciiTheme="majorBidi" w:hAnsiTheme="majorBidi"/>
@@ -1269,7 +1244,7 @@
         </w:rPr>
         <w:t>Project plan</w:t>
       </w:r>
-      <w:bookmarkEnd w:id="6"/>
+      <w:bookmarkEnd w:id="8"/>
     </w:p>
     <w:p>
       <w:pPr>
@@ -1362,7 +1337,7 @@
           </w14:textFill>
         </w:rPr>
       </w:pPr>
-      <w:bookmarkStart w:id="7" w:name="_Toc106786500"/>
+      <w:bookmarkStart w:id="9" w:name="_Toc106786500"/>
       <w:r>
         <w:rPr>
           <w:rFonts w:asciiTheme="majorBidi" w:hAnsiTheme="majorBidi"/>
@@ -1375,7 +1350,7 @@
         </w:rPr>
         <w:t>Appendices</w:t>
       </w:r>
-      <w:bookmarkEnd w:id="7"/>
+      <w:bookmarkEnd w:id="9"/>
     </w:p>
     <w:p>
       <w:pPr>
@@ -3162,8 +3137,6 @@
         </w:rPr>
         <w:t>Interfacedesign(Figma)</w:t>
       </w:r>
-      <w:bookmarkStart w:id="8" w:name="_GoBack"/>
-      <w:bookmarkEnd w:id="8"/>
     </w:p>
     <w:sectPr>
       <w:pgSz w:w="11906" w:h="16838"/>
@@ -3888,7 +3861,7 @@
     <w:name w:val="heading 3"/>
     <w:basedOn w:val="1"/>
     <w:next w:val="1"/>
-    <w:link w:val="9"/>
+    <w:link w:val="10"/>
     <w:unhideWhenUsed/>
     <w:qFormat/>
     <w:uiPriority w:val="9"/>
@@ -3956,7 +3929,16 @@
       </w:tblBorders>
     </w:tblPr>
   </w:style>
-  <w:style w:type="paragraph" w:customStyle="1" w:styleId="8">
+  <w:style w:type="character" w:styleId="8">
+    <w:name w:val="Hyperlink"/>
+    <w:basedOn w:val="7"/>
+    <w:uiPriority w:val="0"/>
+    <w:rPr>
+      <w:color w:val="0000FF"/>
+      <w:u w:val="single"/>
+    </w:rPr>
+  </w:style>
+  <w:style w:type="paragraph" w:customStyle="1" w:styleId="9">
     <w:name w:val="Style1"/>
     <w:basedOn w:val="2"/>
     <w:qFormat/>
@@ -3970,7 +3952,7 @@
       </w14:textFill>
     </w:rPr>
   </w:style>
-  <w:style w:type="character" w:customStyle="1" w:styleId="9">
+  <w:style w:type="character" w:customStyle="1" w:styleId="10">
     <w:name w:val="Heading 3 Char"/>
     <w:basedOn w:val="7"/>
     <w:link w:val="4"/>
@@ -3983,7 +3965,7 @@
       <w:sz w:val="26"/>
     </w:rPr>
   </w:style>
-  <w:style w:type="paragraph" w:styleId="10">
+  <w:style w:type="paragraph" w:styleId="11">
     <w:name w:val="List Paragraph"/>
     <w:basedOn w:val="1"/>
     <w:unhideWhenUsed/>

</xml_diff>